<commit_message>
Added DICOM capability v.0.1.0
</commit_message>
<xml_diff>
--- a/docs/quickguide.docx
+++ b/docs/quickguide.docx
@@ -10,7 +10,7 @@
       </w:pPr>
       <w:r>
         <w:rPr/>
-        <w:t>MIP Quality Control Tool Quick Guide (for version 0.0.3)</w:t>
+        <w:t>MIP Quality Control Tool Quick Guide (for version 0.1.0)</w:t>
       </w:r>
     </w:p>
     <w:p>
@@ -30,16 +30,12 @@
       </w:pPr>
       <w:r>
         <w:rPr/>
-        <w:t>mip</w:t>
-      </w:r>
-      <w:r>
-        <w:rPr/>
-        <w:t>qctool as python script</w:t>
-      </w:r>
-    </w:p>
-    <w:p>
-      <w:pPr>
-        <w:pStyle w:val="TextBody"/>
+        <w:t>mipqctool as python script</w:t>
+      </w:r>
+    </w:p>
+    <w:p>
+      <w:pPr>
+        <w:pStyle w:val="Heading3"/>
         <w:rPr>
           <w:b/>
           <w:b/>
@@ -47,10 +43,7 @@
         </w:rPr>
       </w:pPr>
       <w:r>
-        <w:rPr>
-          <w:b/>
-          <w:bCs/>
-        </w:rPr>
+        <w:rPr/>
         <w:t xml:space="preserve">Requirements </w:t>
       </w:r>
     </w:p>
@@ -65,11 +58,7 @@
       </w:pPr>
       <w:r>
         <w:rPr/>
-        <w:t xml:space="preserve">Python 3 </w:t>
-      </w:r>
-      <w:r>
-        <w:rPr/>
-        <w:t xml:space="preserve">with pip  </w:t>
+        <w:t xml:space="preserve">Python 3 with pip  </w:t>
       </w:r>
     </w:p>
     <w:p>
@@ -84,11 +73,7 @@
       </w:pPr>
       <w:r>
         <w:rPr/>
-        <w:t xml:space="preserve">Installed version of Perl </w:t>
-      </w:r>
-      <w:r>
-        <w:rPr/>
-        <w:t>(needed for pdf export)</w:t>
+        <w:t>Installed version of Perl (needed for pdf export)</w:t>
       </w:r>
     </w:p>
     <w:p>
@@ -103,32 +88,45 @@
       </w:pPr>
       <w:r>
         <w:rPr/>
-        <w:t xml:space="preserve">Installed LaTex compiler </w:t>
-      </w:r>
-      <w:r>
-        <w:rPr/>
-        <w:t>(needed for pdf export)</w:t>
-      </w:r>
-    </w:p>
-    <w:p>
-      <w:pPr>
-        <w:pStyle w:val="Normal"/>
+        <w:t>Installed LaTex compiler (needed for pdf export)</w:t>
+      </w:r>
+    </w:p>
+    <w:p>
+      <w:pPr>
+        <w:pStyle w:val="TextBody"/>
         <w:spacing w:lineRule="auto" w:line="216"/>
         <w:rPr/>
       </w:pPr>
       <w:r>
         <w:rPr/>
+        <w:t>For Debian based distros we run:</w:t>
+      </w:r>
+    </w:p>
+    <w:p>
+      <w:pPr>
+        <w:pStyle w:val="Codesample"/>
+        <w:rPr/>
+      </w:pPr>
+      <w:r>
+        <w:rPr/>
+        <w:t>$ sudo apt-get update</w:t>
+      </w:r>
+    </w:p>
+    <w:p>
+      <w:pPr>
+        <w:pStyle w:val="Codesample"/>
+        <w:rPr/>
+      </w:pPr>
+      <w:r>
+        <w:rPr/>
+        <w:t>$ sudo apt-get install python3 python3-pip latexmk texlive-latex-extra</w:t>
       </w:r>
     </w:p>
     <w:p>
       <w:pPr>
         <w:pStyle w:val="TextBody"/>
         <w:ind w:hanging="0"/>
-        <w:rPr>
-          <w:b w:val="false"/>
-          <w:b w:val="false"/>
-          <w:bCs w:val="false"/>
-        </w:rPr>
+        <w:rPr/>
       </w:pPr>
       <w:r>
         <w:rPr>
@@ -152,11 +150,7 @@
       <w:pPr>
         <w:pStyle w:val="TextBody"/>
         <w:ind w:hanging="0"/>
-        <w:rPr>
-          <w:b w:val="false"/>
-          <w:b w:val="false"/>
-          <w:bCs w:val="false"/>
-        </w:rPr>
+        <w:rPr/>
       </w:pPr>
       <w:r>
         <w:rPr>
@@ -178,8 +172,7 @@
     </w:p>
     <w:p>
       <w:pPr>
-        <w:pStyle w:val="TextBody"/>
-        <w:ind w:hanging="0"/>
+        <w:pStyle w:val="Heading3"/>
         <w:rPr>
           <w:b/>
           <w:b/>
@@ -187,34 +180,326 @@
         </w:rPr>
       </w:pPr>
       <w:r>
+        <w:rPr/>
+        <w:t xml:space="preserve">Installation </w:t>
+      </w:r>
+    </w:p>
+    <w:p>
+      <w:pPr>
+        <w:pStyle w:val="Codesample"/>
+        <w:rPr/>
+      </w:pPr>
+      <w:hyperlink r:id="rId4">
+        <w:r>
+          <w:rPr>
+            <w:rStyle w:val="InternetLink"/>
+            <w:color w:val="00000A"/>
+            <w:u w:val="none"/>
+          </w:rPr>
+          <w:t>git clone https://github.com/aueb-wim/DataQualityControlTool.git</w:t>
+        </w:r>
+      </w:hyperlink>
+    </w:p>
+    <w:p>
+      <w:pPr>
+        <w:pStyle w:val="Codesample"/>
+        <w:rPr/>
+      </w:pPr>
+      <w:r>
+        <w:rPr>
+          <w:rStyle w:val="InternetLink"/>
+          <w:color w:val="00000A"/>
+          <w:u w:val="none"/>
+        </w:rPr>
+        <w:t>$ cd DataQualityControlTool</w:t>
+      </w:r>
+    </w:p>
+    <w:p>
+      <w:pPr>
+        <w:pStyle w:val="Codesample"/>
+        <w:rPr/>
+      </w:pPr>
+      <w:r>
+        <w:rPr>
+          <w:rStyle w:val="InternetLink"/>
+          <w:color w:val="00000A"/>
+          <w:u w:val="none"/>
+        </w:rPr>
+        <w:t>$ sh install.sh</w:t>
+      </w:r>
+    </w:p>
+    <w:p>
+      <w:pPr>
+        <w:pStyle w:val="TextBody"/>
+        <w:rPr/>
+      </w:pPr>
+      <w:r>
+        <w:rPr>
+          <w:b w:val="false"/>
+          <w:bCs w:val="false"/>
+        </w:rPr>
+        <w:t xml:space="preserve">For Windows OS in command prompt we run in the folder where the setup.py is located the command: </w:t>
+      </w:r>
+    </w:p>
+    <w:p>
+      <w:pPr>
+        <w:pStyle w:val="Codesample"/>
+        <w:rPr/>
+      </w:pPr>
+      <w:r>
+        <w:rPr/>
+        <w:t xml:space="preserve">pip install -e .   </w:t>
+      </w:r>
+    </w:p>
+    <w:p>
+      <w:pPr>
+        <w:pStyle w:val="Heading3"/>
+        <w:rPr/>
+      </w:pPr>
+      <w:r>
+        <w:rPr/>
+        <w:t xml:space="preserve">Usage </w:t>
+      </w:r>
+    </w:p>
+    <w:p>
+      <w:pPr>
+        <w:pStyle w:val="TextBody"/>
+        <w:rPr/>
+      </w:pPr>
+      <w:r>
         <w:rPr>
           <w:b/>
           <w:bCs/>
         </w:rPr>
-        <w:t xml:space="preserve">Installation </w:t>
-      </w:r>
-    </w:p>
-    <w:p>
-      <w:pPr>
-        <w:pStyle w:val="Normal"/>
-        <w:rPr/>
-      </w:pPr>
-      <w:r>
-        <w:rPr/>
-        <w:t>Clone the</w:t>
-      </w:r>
-      <w:r>
-        <w:rPr/>
-        <w:t xml:space="preserve"> github repository </w:t>
-      </w:r>
-      <w:hyperlink r:id="rId4">
-        <w:r>
-          <w:rPr>
-            <w:rStyle w:val="InternetLink"/>
-          </w:rPr>
-          <w:t>https://github.com/aueb-wim/DataQualityControlTool/tree/master/qctool</w:t>
-        </w:r>
-      </w:hyperlink>
+        <w:t>CLI mode</w:t>
+      </w:r>
+      <w:r>
+        <w:rPr/>
+        <w:t xml:space="preserve">  </w:t>
+      </w:r>
+    </w:p>
+    <w:p>
+      <w:pPr>
+        <w:pStyle w:val="TextBody"/>
+        <w:rPr/>
+      </w:pPr>
+      <w:r>
+        <w:rPr/>
+        <w:t>For csv dataset we run the command:</w:t>
+      </w:r>
+    </w:p>
+    <w:p>
+      <w:pPr>
+        <w:pStyle w:val="Codesample"/>
+        <w:rPr/>
+      </w:pPr>
+      <w:r>
+        <w:rPr/>
+        <w:t xml:space="preserve">qctool -m csv --input_csv </w:t>
+      </w:r>
+      <w:r>
+        <w:rPr>
+          <w:i/>
+        </w:rPr>
+        <w:t>[dataset csv path]</w:t>
+      </w:r>
+      <w:r>
+        <w:rPr/>
+        <w:t xml:space="preserve"> --meta_csv </w:t>
+      </w:r>
+      <w:r>
+        <w:rPr>
+          <w:i/>
+        </w:rPr>
+        <w:t>[metadata csv path]</w:t>
+      </w:r>
+      <w:r>
+        <w:rPr/>
+        <w:t xml:space="preserve"> --col_val </w:t>
+      </w:r>
+      <w:r>
+        <w:rPr>
+          <w:i/>
+        </w:rPr>
+        <w:t>[metadata column name for variable codes/names]</w:t>
+      </w:r>
+      <w:r>
+        <w:rPr/>
+        <w:t xml:space="preserve"> --col_type </w:t>
+      </w:r>
+      <w:r>
+        <w:rPr>
+          <w:i/>
+        </w:rPr>
+        <w:t>[metadata column name for variable types] (--readable) (--pdf)</w:t>
+      </w:r>
+    </w:p>
+    <w:p>
+      <w:pPr>
+        <w:pStyle w:val="TextBody"/>
+        <w:rPr/>
+      </w:pPr>
+      <w:r>
+        <w:rPr/>
+        <w:t>“</w:t>
+      </w:r>
+      <w:r>
+        <w:rPr/>
+        <w:t xml:space="preserve">-m” or “--mode” can take two flags “csv” or “dicom”. Here we use “csv” because the dataset is in csv format. </w:t>
+      </w:r>
+    </w:p>
+    <w:p>
+      <w:pPr>
+        <w:pStyle w:val="TextBody"/>
+        <w:rPr/>
+      </w:pPr>
+      <w:r>
+        <w:rPr/>
+        <w:t>“</w:t>
+      </w:r>
+      <w:r>
+        <w:rPr/>
+        <w:t xml:space="preserve">--readable” is a flag if we want the reports csv files to have more descriptive column names. </w:t>
+      </w:r>
+    </w:p>
+    <w:p>
+      <w:pPr>
+        <w:pStyle w:val="TextBody"/>
+        <w:rPr/>
+      </w:pPr>
+      <w:r>
+        <w:rPr/>
+        <w:t>“</w:t>
+      </w:r>
+      <w:r>
+        <w:rPr/>
+        <w:t xml:space="preserve">col_val“ and “col_type” are obligatory. They are referred to columns names of the metadata csv. The “col_val” is the name of the column that contains the variables codes used as columns in the datatset csv and the “col_type” is the name of the column in metadata csv that contains the variables types. </w:t>
+      </w:r>
+    </w:p>
+    <w:p>
+      <w:pPr>
+        <w:pStyle w:val="TextBody"/>
+        <w:rPr/>
+      </w:pPr>
+      <w:r>
+        <w:rPr/>
+        <w:t xml:space="preserve">At  the moment the tool needs the metadata file to detect the nominal variables. So, the “col_type” column must be filled with the value “nominal” (is not case sensitive)  for the categorical variables in order to work properly. Other types like “int”, “float”, “text”, “numerical”, “date” are not taken into account at the moment. </w:t>
+      </w:r>
+    </w:p>
+    <w:p>
+      <w:pPr>
+        <w:pStyle w:val="TextBody"/>
+        <w:rPr/>
+      </w:pPr>
+      <w:r>
+        <w:rPr/>
+        <w:t>After the execution, three files will be produced:</w:t>
+      </w:r>
+    </w:p>
+    <w:p>
+      <w:pPr>
+        <w:pStyle w:val="TextBody"/>
+        <w:numPr>
+          <w:ilvl w:val="0"/>
+          <w:numId w:val="2"/>
+        </w:numPr>
+        <w:spacing w:lineRule="auto" w:line="216"/>
+        <w:rPr/>
+      </w:pPr>
+      <w:r>
+        <w:rPr/>
+        <w:t>a csv file &lt;dataset_file&gt; + ‘_dataset_report.csv’ containing the Statistical Report of the given dataset.</w:t>
+      </w:r>
+    </w:p>
+    <w:p>
+      <w:pPr>
+        <w:pStyle w:val="TextBody"/>
+        <w:numPr>
+          <w:ilvl w:val="0"/>
+          <w:numId w:val="2"/>
+        </w:numPr>
+        <w:spacing w:lineRule="auto" w:line="216"/>
+        <w:rPr/>
+      </w:pPr>
+      <w:r>
+        <w:rPr/>
+        <w:t>A csv file &lt;dataset_file&gt; + ‘_report.csv’ containing the Statistical Reports of the variables of the given dataset.</w:t>
+      </w:r>
+    </w:p>
+    <w:p>
+      <w:pPr>
+        <w:pStyle w:val="TextBody"/>
+        <w:numPr>
+          <w:ilvl w:val="0"/>
+          <w:numId w:val="2"/>
+        </w:numPr>
+        <w:spacing w:lineRule="auto" w:line="216"/>
+        <w:rPr/>
+      </w:pPr>
+      <w:r>
+        <w:rPr/>
+        <w:t>A pdf  or LaTex file &lt;dataset_file&gt;+’_report’ containg the above two reports in a readable format.</w:t>
+      </w:r>
+    </w:p>
+    <w:p>
+      <w:pPr>
+        <w:pStyle w:val="TextBody"/>
+        <w:rPr/>
+      </w:pPr>
+      <w:r>
+        <w:rPr/>
+        <w:t>For a DICOM dataset we run:</w:t>
+      </w:r>
+    </w:p>
+    <w:p>
+      <w:pPr>
+        <w:pStyle w:val="Codesample"/>
+        <w:rPr/>
+      </w:pPr>
+      <w:bookmarkStart w:id="0" w:name="__DdeLink__114_145740824"/>
+      <w:bookmarkEnd w:id="0"/>
+      <w:r>
+        <w:rPr/>
+        <w:t>qctool -m dicom --root_folder [folder with dicoms] –report_xls [path/to/report.xls]</w:t>
+      </w:r>
+    </w:p>
+    <w:p>
+      <w:pPr>
+        <w:pStyle w:val="TextBody"/>
+        <w:rPr/>
+      </w:pPr>
+      <w:r>
+        <w:rPr/>
+        <w:t>“</w:t>
+      </w:r>
+      <w:r>
+        <w:rPr/>
+        <w:t xml:space="preserve">-m” or “--mode” can take two flags “csv” or “dicom”. Here we use “dicom” because we have a DICOM dataset.  </w:t>
+      </w:r>
+    </w:p>
+    <w:p>
+      <w:pPr>
+        <w:pStyle w:val="TextBody"/>
+        <w:rPr/>
+      </w:pPr>
+      <w:r>
+        <w:rPr/>
+        <w:t>The report is in excel format and contains the header information from all DICOM (dcm) files.</w:t>
+      </w:r>
+    </w:p>
+    <w:p>
+      <w:pPr>
+        <w:pStyle w:val="Heading3"/>
+        <w:rPr>
+          <w:b/>
+          <w:b/>
+          <w:bCs/>
+        </w:rPr>
+      </w:pPr>
+      <w:r>
+        <w:rPr/>
+        <w:t>Gui mode</w:t>
+      </w:r>
     </w:p>
     <w:p>
       <w:pPr>
@@ -230,76 +515,21 @@
           <w:b w:val="false"/>
           <w:bCs w:val="false"/>
         </w:rPr>
-        <w:t xml:space="preserve">For Linux OS </w:t>
-      </w:r>
-      <w:r>
-        <w:rPr>
-          <w:b w:val="false"/>
-          <w:bCs w:val="false"/>
-        </w:rPr>
-        <w:t xml:space="preserve">we </w:t>
-      </w:r>
-      <w:r>
-        <w:rPr>
-          <w:b w:val="false"/>
-          <w:bCs w:val="false"/>
-        </w:rPr>
-        <w:t xml:space="preserve">run the install.sh script where the setup.py is located </w:t>
-      </w:r>
-    </w:p>
-    <w:p>
-      <w:pPr>
-        <w:pStyle w:val="TextBody"/>
-        <w:rPr>
-          <w:b w:val="false"/>
-          <w:b w:val="false"/>
-          <w:bCs w:val="false"/>
-        </w:rPr>
-      </w:pPr>
-      <w:r>
-        <w:rPr>
-          <w:b w:val="false"/>
-          <w:bCs w:val="false"/>
-        </w:rPr>
-        <w:t xml:space="preserve">For Windows OS in command prompt </w:t>
-      </w:r>
-      <w:r>
-        <w:rPr>
-          <w:b w:val="false"/>
-          <w:bCs w:val="false"/>
-        </w:rPr>
-        <w:t xml:space="preserve">we </w:t>
-      </w:r>
-      <w:r>
-        <w:rPr>
-          <w:b w:val="false"/>
-          <w:bCs w:val="false"/>
-        </w:rPr>
-        <w:t xml:space="preserve">run in the folder where the setup.py is located </w:t>
-      </w:r>
-      <w:r>
-        <w:rPr>
-          <w:b w:val="false"/>
-          <w:bCs w:val="false"/>
-        </w:rPr>
-        <w:t>the command:</w:t>
-      </w:r>
-      <w:r>
-        <w:rPr>
-          <w:b w:val="false"/>
-          <w:bCs w:val="false"/>
-        </w:rPr>
+        <w:t>We run in terminal:</w:t>
+      </w:r>
+    </w:p>
+    <w:p>
+      <w:pPr>
+        <w:pStyle w:val="Codesample"/>
+        <w:rPr/>
+      </w:pPr>
+      <w:r>
+        <w:rPr/>
         <w:t xml:space="preserve"> </w:t>
       </w:r>
-    </w:p>
-    <w:p>
-      <w:pPr>
-        <w:pStyle w:val="Codesample"/>
-        <w:rPr/>
-      </w:pPr>
-      <w:r>
-        <w:rPr/>
-        <w:t xml:space="preserve">pip install -e .   </w:t>
+      <w:r>
+        <w:rPr/>
+        <w:t>$ qctoolgui</w:t>
       </w:r>
     </w:p>
     <w:p>
@@ -312,109 +542,68 @@
           <w:b/>
           <w:bCs/>
         </w:rPr>
-        <w:t>Usage</w:t>
-      </w:r>
-      <w:r>
-        <w:rPr/>
-        <w:t xml:space="preserve">  </w:t>
-      </w:r>
-    </w:p>
-    <w:p>
-      <w:pPr>
-        <w:pStyle w:val="TextBody"/>
-        <w:rPr/>
-      </w:pPr>
-      <w:r>
-        <w:rPr/>
-        <w:t>For csv data we run the command</w:t>
-      </w:r>
-    </w:p>
-    <w:p>
-      <w:pPr>
-        <w:pStyle w:val="Codesample"/>
-        <w:rPr/>
-      </w:pPr>
-      <w:r>
-        <w:rPr/>
-        <w:t>qc</w:t>
-      </w:r>
-      <w:r>
-        <w:rPr/>
-        <w:t>tool</w:t>
-      </w:r>
-      <w:r>
-        <w:rPr/>
-        <w:t xml:space="preserve"> --input_csv </w:t>
-      </w:r>
-      <w:r>
-        <w:rPr>
-          <w:i/>
-        </w:rPr>
-        <w:t>[dataset csv path]</w:t>
-      </w:r>
-      <w:r>
-        <w:rPr/>
-        <w:t xml:space="preserve"> --meta_csv </w:t>
-      </w:r>
-      <w:r>
-        <w:rPr>
-          <w:i/>
-        </w:rPr>
-        <w:t>[metadata csv path]</w:t>
-      </w:r>
-      <w:r>
-        <w:rPr/>
-        <w:t xml:space="preserve"> --col_val </w:t>
-      </w:r>
-      <w:r>
-        <w:rPr>
-          <w:i/>
-        </w:rPr>
-        <w:t>[metadata column name for variable codes/names]</w:t>
-      </w:r>
-      <w:r>
-        <w:rPr/>
-        <w:t xml:space="preserve"> --col_type </w:t>
-      </w:r>
-      <w:r>
-        <w:rPr>
-          <w:i/>
-        </w:rPr>
-        <w:t>[metadata column name for variable types]</w:t>
-      </w:r>
-    </w:p>
-    <w:p>
-      <w:pPr>
-        <w:pStyle w:val="TextBody"/>
-        <w:rPr/>
-      </w:pPr>
-      <w:r>
-        <w:rPr/>
-        <w:t>“</w:t>
-      </w:r>
-      <w:r>
-        <w:rPr/>
-        <w:t xml:space="preserve">col_val“ and “col_type” are obligatory. They are referred to columns names of the metadata csv. The “col_val” is the name of the column that contains the variables codes used as columns in the datatset csv and the “col_type” is the name of the column in metadata csv that contains the variables types. </w:t>
-      </w:r>
-    </w:p>
-    <w:p>
-      <w:pPr>
-        <w:pStyle w:val="TextBody"/>
-        <w:rPr/>
-      </w:pPr>
-      <w:r>
-        <w:rPr/>
-        <w:t xml:space="preserve">At  the moment the tool needs the metadata file to detect the nominal variables. So, the “col_type” column must be filled with the value “nominal” (is not case sensitive)  for the categorical variables in order to work properly. Other types like “int”, “float”, “text”, “numerical”, “date” are not taken into account at the moment. </w:t>
-      </w:r>
-    </w:p>
-    <w:p>
-      <w:pPr>
-        <w:pStyle w:val="TextBody"/>
-        <w:rPr/>
-      </w:pPr>
-      <w:r>
-        <w:rPr/>
-        <w:t>After the execution, three files will be produced:</w:t>
+        <w:t>Tabular(csv) dataset TAB</w:t>
+      </w:r>
+    </w:p>
+    <w:p>
+      <w:pPr>
+        <w:pStyle w:val="TextBody"/>
+        <w:rPr/>
+      </w:pPr>
+      <w:r>
+        <w:drawing>
+          <wp:anchor behindDoc="0" distT="0" distB="0" distL="0" distR="0" simplePos="0" locked="0" layoutInCell="1" allowOverlap="1" relativeHeight="2">
+            <wp:simplePos x="0" y="0"/>
+            <wp:positionH relativeFrom="column">
+              <wp:align>center</wp:align>
+            </wp:positionH>
+            <wp:positionV relativeFrom="paragraph">
+              <wp:posOffset>635</wp:posOffset>
+            </wp:positionV>
+            <wp:extent cx="5943600" cy="2491105"/>
+            <wp:effectExtent l="0" t="0" r="0" b="0"/>
+            <wp:wrapSquare wrapText="largest"/>
+            <wp:docPr id="1" name="Image1" descr=""/>
+            <wp:cNvGraphicFramePr>
+              <a:graphicFrameLocks xmlns:a="http://schemas.openxmlformats.org/drawingml/2006/main" noChangeAspect="1"/>
+            </wp:cNvGraphicFramePr>
+            <a:graphic xmlns:a="http://schemas.openxmlformats.org/drawingml/2006/main">
+              <a:graphicData uri="http://schemas.openxmlformats.org/drawingml/2006/picture">
+                <pic:pic xmlns:pic="http://schemas.openxmlformats.org/drawingml/2006/picture">
+                  <pic:nvPicPr>
+                    <pic:cNvPr id="1" name="Image1" descr=""/>
+                    <pic:cNvPicPr>
+                      <a:picLocks noChangeAspect="1" noChangeArrowheads="1"/>
+                    </pic:cNvPicPr>
+                  </pic:nvPicPr>
+                  <pic:blipFill>
+                    <a:blip r:embed="rId5"/>
+                    <a:stretch>
+                      <a:fillRect/>
+                    </a:stretch>
+                  </pic:blipFill>
+                  <pic:spPr bwMode="auto">
+                    <a:xfrm>
+                      <a:off x="0" y="0"/>
+                      <a:ext cx="5943600" cy="2491105"/>
+                    </a:xfrm>
+                    <a:prstGeom prst="rect">
+                      <a:avLst/>
+                    </a:prstGeom>
+                  </pic:spPr>
+                </pic:pic>
+              </a:graphicData>
+            </a:graphic>
+          </wp:anchor>
+        </w:drawing>
+      </w:r>
+      <w:r>
+        <w:rPr/>
+        <w:t>F</w:t>
+      </w:r>
+      <w:r>
+        <w:rPr/>
+        <w:t>or a csv dataset we follow the below steps:</w:t>
       </w:r>
     </w:p>
     <w:p>
@@ -422,14 +611,14 @@
         <w:pStyle w:val="TextBody"/>
         <w:numPr>
           <w:ilvl w:val="0"/>
-          <w:numId w:val="2"/>
+          <w:numId w:val="4"/>
         </w:numPr>
-        <w:spacing w:lineRule="auto" w:line="216"/>
-        <w:rPr/>
-      </w:pPr>
-      <w:r>
-        <w:rPr/>
-        <w:t>a csv file &lt;dataset_file&gt; + ‘_dataset_report.csv’ containing the Statistical Report of the given dataset.</w:t>
+        <w:spacing w:lineRule="auto" w:line="240"/>
+        <w:rPr/>
+      </w:pPr>
+      <w:r>
+        <w:rPr/>
+        <w:t>Select the dataset csv file</w:t>
       </w:r>
     </w:p>
     <w:p>
@@ -437,14 +626,14 @@
         <w:pStyle w:val="TextBody"/>
         <w:numPr>
           <w:ilvl w:val="0"/>
-          <w:numId w:val="2"/>
+          <w:numId w:val="4"/>
         </w:numPr>
-        <w:spacing w:lineRule="auto" w:line="216"/>
-        <w:rPr/>
-      </w:pPr>
-      <w:r>
-        <w:rPr/>
-        <w:t>A csv file &lt;dataset_file&gt; + ‘_report.csv’ containing the Statistical Reports of the variables of the given dataset.</w:t>
+        <w:spacing w:lineRule="auto" w:line="240"/>
+        <w:rPr/>
+      </w:pPr>
+      <w:r>
+        <w:rPr/>
+        <w:t>Select the metadata csv file</w:t>
       </w:r>
     </w:p>
     <w:p>
@@ -452,64 +641,99 @@
         <w:pStyle w:val="TextBody"/>
         <w:numPr>
           <w:ilvl w:val="0"/>
-          <w:numId w:val="2"/>
+          <w:numId w:val="4"/>
         </w:numPr>
-        <w:spacing w:lineRule="auto" w:line="216"/>
-        <w:rPr/>
-      </w:pPr>
-      <w:r>
-        <w:rPr/>
-        <w:t xml:space="preserve">A pdf file &lt;dataset_file&gt;+’_report.pdf’ containg the above two reports in a readable pdf format. </w:t>
-      </w:r>
-    </w:p>
-    <w:p>
-      <w:pPr>
-        <w:pStyle w:val="Notes"/>
-        <w:rPr/>
-      </w:pPr>
-      <w:r>
-        <w:rPr/>
-        <w:t>Notes: For CLM hospital the  file Variables_CLM_2018_11_02_annotated.xlsx can be used as a metadata file if it is converted to csv format first</w:t>
-      </w:r>
-      <w:bookmarkStart w:id="0" w:name="_GoBack"/>
-      <w:bookmarkEnd w:id="0"/>
-      <w:r>
-        <w:rPr/>
-        <w:t xml:space="preserve">. Then use as col_val </w:t>
-      </w:r>
-      <w:r>
-        <w:rPr>
-          <w:i/>
-        </w:rPr>
-        <w:t>VariableCode</w:t>
-      </w:r>
-      <w:r>
-        <w:rPr/>
-        <w:t xml:space="preserve"> and col_type </w:t>
-      </w:r>
-      <w:r>
-        <w:rPr>
-          <w:i/>
-        </w:rPr>
-        <w:t>Type</w:t>
-      </w:r>
-      <w:r>
-        <w:rPr/>
-        <w:t xml:space="preserve">. </w:t>
-      </w:r>
-    </w:p>
-    <w:p>
-      <w:pPr>
-        <w:pStyle w:val="Heading2"/>
-        <w:rPr/>
-      </w:pPr>
-      <w:r>
-        <w:rPr/>
-        <w:t xml:space="preserve">mipqctool as </w:t>
-      </w:r>
-      <w:r>
-        <w:rPr/>
-        <w:t>standalone windows executable</w:t>
+        <w:spacing w:lineRule="auto" w:line="240"/>
+        <w:rPr/>
+      </w:pPr>
+      <w:r>
+        <w:rPr/>
+        <w:t>Select the column name which contains the variable name in metadata file (similar to col_var argument in cli mode)</w:t>
+      </w:r>
+    </w:p>
+    <w:p>
+      <w:pPr>
+        <w:pStyle w:val="TextBody"/>
+        <w:numPr>
+          <w:ilvl w:val="0"/>
+          <w:numId w:val="4"/>
+        </w:numPr>
+        <w:spacing w:lineRule="auto" w:line="240"/>
+        <w:rPr/>
+      </w:pPr>
+      <w:r>
+        <w:rPr/>
+        <w:t>Select the column name  which contains the variable type in metadata file (silimar to col_type argument in cli mode)</w:t>
+      </w:r>
+    </w:p>
+    <w:p>
+      <w:pPr>
+        <w:pStyle w:val="TextBody"/>
+        <w:numPr>
+          <w:ilvl w:val="0"/>
+          <w:numId w:val="4"/>
+        </w:numPr>
+        <w:spacing w:lineRule="auto" w:line="240"/>
+        <w:rPr/>
+      </w:pPr>
+      <w:r>
+        <w:rPr/>
+        <w:t>Select the output folder where the 3 reports files will be saved</w:t>
+      </w:r>
+    </w:p>
+    <w:p>
+      <w:pPr>
+        <w:pStyle w:val="TextBody"/>
+        <w:numPr>
+          <w:ilvl w:val="0"/>
+          <w:numId w:val="4"/>
+        </w:numPr>
+        <w:spacing w:lineRule="auto" w:line="240"/>
+        <w:rPr/>
+      </w:pPr>
+      <w:r>
+        <w:rPr/>
+        <w:t>Check the box “Readable columns” if we want bigger and more descriptive columns in reports in csv format.</w:t>
+      </w:r>
+    </w:p>
+    <w:p>
+      <w:pPr>
+        <w:pStyle w:val="TextBody"/>
+        <w:numPr>
+          <w:ilvl w:val="0"/>
+          <w:numId w:val="4"/>
+        </w:numPr>
+        <w:spacing w:lineRule="auto" w:line="240"/>
+        <w:rPr/>
+      </w:pPr>
+      <w:r>
+        <w:rPr/>
+        <w:t xml:space="preserve">Check the box “No pdf” in case we don’t have a latex compiler installed. In that case the tool is produce a .tex file which can be compiled in another machine or using an on-line LaTex compiler. </w:t>
+      </w:r>
+    </w:p>
+    <w:p>
+      <w:pPr>
+        <w:pStyle w:val="TextBody"/>
+        <w:numPr>
+          <w:ilvl w:val="0"/>
+          <w:numId w:val="4"/>
+        </w:numPr>
+        <w:spacing w:lineRule="auto" w:line="240"/>
+        <w:rPr/>
+      </w:pPr>
+      <w:r>
+        <w:rPr/>
+        <w:t xml:space="preserve">Click “Create Report”. An info message will pop up when the reports </w:t>
+      </w:r>
+    </w:p>
+    <w:p>
+      <w:pPr>
+        <w:pStyle w:val="TextBody"/>
+        <w:spacing w:lineRule="auto" w:line="240"/>
+        <w:rPr/>
+      </w:pPr>
+      <w:r>
+        <w:rPr/>
       </w:r>
     </w:p>
     <w:p>
@@ -526,6 +750,136 @@
           <w:b/>
           <w:bCs/>
         </w:rPr>
+        <w:t>DICOM dataset TAB</w:t>
+      </w:r>
+    </w:p>
+    <w:p>
+      <w:pPr>
+        <w:pStyle w:val="TextBody"/>
+        <w:spacing w:lineRule="auto" w:line="240"/>
+        <w:rPr/>
+      </w:pPr>
+      <w:r>
+        <w:rPr/>
+        <w:drawing>
+          <wp:anchor behindDoc="0" distT="0" distB="0" distL="0" distR="0" simplePos="0" locked="0" layoutInCell="1" allowOverlap="1" relativeHeight="3">
+            <wp:simplePos x="0" y="0"/>
+            <wp:positionH relativeFrom="column">
+              <wp:posOffset>-47625</wp:posOffset>
+            </wp:positionH>
+            <wp:positionV relativeFrom="paragraph">
+              <wp:posOffset>31115</wp:posOffset>
+            </wp:positionV>
+            <wp:extent cx="5943600" cy="2491105"/>
+            <wp:effectExtent l="0" t="0" r="0" b="0"/>
+            <wp:wrapSquare wrapText="largest"/>
+            <wp:docPr id="2" name="Image2" descr=""/>
+            <wp:cNvGraphicFramePr>
+              <a:graphicFrameLocks xmlns:a="http://schemas.openxmlformats.org/drawingml/2006/main" noChangeAspect="1"/>
+            </wp:cNvGraphicFramePr>
+            <a:graphic xmlns:a="http://schemas.openxmlformats.org/drawingml/2006/main">
+              <a:graphicData uri="http://schemas.openxmlformats.org/drawingml/2006/picture">
+                <pic:pic xmlns:pic="http://schemas.openxmlformats.org/drawingml/2006/picture">
+                  <pic:nvPicPr>
+                    <pic:cNvPr id="2" name="Image2" descr=""/>
+                    <pic:cNvPicPr>
+                      <a:picLocks noChangeAspect="1" noChangeArrowheads="1"/>
+                    </pic:cNvPicPr>
+                  </pic:nvPicPr>
+                  <pic:blipFill>
+                    <a:blip r:embed="rId6"/>
+                    <a:stretch>
+                      <a:fillRect/>
+                    </a:stretch>
+                  </pic:blipFill>
+                  <pic:spPr bwMode="auto">
+                    <a:xfrm>
+                      <a:off x="0" y="0"/>
+                      <a:ext cx="5943600" cy="2491105"/>
+                    </a:xfrm>
+                    <a:prstGeom prst="rect">
+                      <a:avLst/>
+                    </a:prstGeom>
+                  </pic:spPr>
+                </pic:pic>
+              </a:graphicData>
+            </a:graphic>
+          </wp:anchor>
+        </w:drawing>
+      </w:r>
+    </w:p>
+    <w:p>
+      <w:pPr>
+        <w:pStyle w:val="TextBody"/>
+        <w:spacing w:lineRule="auto" w:line="240"/>
+        <w:rPr/>
+      </w:pPr>
+      <w:r>
+        <w:rPr/>
+        <w:t>For a DICOM dataset we follow the below steps:</w:t>
+      </w:r>
+    </w:p>
+    <w:p>
+      <w:pPr>
+        <w:pStyle w:val="TextBody"/>
+        <w:numPr>
+          <w:ilvl w:val="0"/>
+          <w:numId w:val="5"/>
+        </w:numPr>
+        <w:spacing w:lineRule="auto" w:line="240"/>
+        <w:rPr/>
+      </w:pPr>
+      <w:r>
+        <w:rPr/>
+        <w:t>We select the root folder where the subfolders with DICOM files(.dcm) are located.</w:t>
+      </w:r>
+    </w:p>
+    <w:p>
+      <w:pPr>
+        <w:pStyle w:val="TextBody"/>
+        <w:numPr>
+          <w:ilvl w:val="0"/>
+          <w:numId w:val="5"/>
+        </w:numPr>
+        <w:spacing w:lineRule="auto" w:line="240"/>
+        <w:rPr/>
+      </w:pPr>
+      <w:r>
+        <w:rPr/>
+        <w:t>We press “Create Report” button and define the name of the report file (Excel format)</w:t>
+      </w:r>
+    </w:p>
+    <w:p>
+      <w:pPr>
+        <w:pStyle w:val="TextBody"/>
+        <w:spacing w:lineRule="auto" w:line="240"/>
+        <w:rPr/>
+      </w:pPr>
+      <w:r>
+        <w:rPr/>
+      </w:r>
+    </w:p>
+    <w:p>
+      <w:pPr>
+        <w:pStyle w:val="Heading2"/>
+        <w:rPr/>
+      </w:pPr>
+      <w:r>
+        <w:rPr/>
+        <w:t>mipqctool as standalone windows executable</w:t>
+      </w:r>
+    </w:p>
+    <w:p>
+      <w:pPr>
+        <w:pStyle w:val="Heading3"/>
+        <w:rPr>
+          <w:b/>
+          <w:b/>
+          <w:bCs/>
+        </w:rPr>
+      </w:pPr>
+      <w:r>
+        <w:rPr/>
         <w:t>Requirements</w:t>
       </w:r>
     </w:p>
@@ -577,16 +931,12 @@
       </w:pPr>
       <w:r>
         <w:rPr/>
-        <w:t xml:space="preserve">Installed LaTex compiler </w:t>
-      </w:r>
-      <w:r>
-        <w:rPr/>
-        <w:t>(see previous section)</w:t>
-      </w:r>
-    </w:p>
-    <w:p>
-      <w:pPr>
-        <w:pStyle w:val="TextBody"/>
+        <w:t>Installed LaTex compiler (see previous section)</w:t>
+      </w:r>
+    </w:p>
+    <w:p>
+      <w:pPr>
+        <w:pStyle w:val="Heading3"/>
         <w:rPr/>
       </w:pPr>
       <w:r>
@@ -595,8 +945,8 @@
       </w:r>
       <w:r>
         <w:rPr>
-          <w:b/>
-          <w:bCs/>
+          <w:b w:val="false"/>
+          <w:bCs w:val="false"/>
         </w:rPr>
         <w:t>Installation</w:t>
       </w:r>
@@ -608,7 +958,7 @@
       </w:pPr>
       <w:r>
         <w:rPr/>
-        <w:t>Download the windows executable qctab.exe from:</w:t>
+        <w:t>Download the windows executable winqc.exe (cli mode) and winqcgui.exe (gui mode) from:</w:t>
       </w:r>
     </w:p>
     <w:p>
@@ -616,7 +966,7 @@
         <w:pStyle w:val="Normal"/>
         <w:rPr/>
       </w:pPr>
-      <w:hyperlink r:id="rId5">
+      <w:hyperlink r:id="rId7">
         <w:r>
           <w:rPr>
             <w:rStyle w:val="InternetLink"/>
@@ -633,7 +983,7 @@
       <w:r>
         <w:rPr>
           <w:rStyle w:val="InternetLink"/>
-          <w:color w:val="auto"/>
+          <w:color w:val="00000A"/>
           <w:u w:val="none"/>
         </w:rPr>
         <w:t xml:space="preserve">Optionally, we can add the folder  where the qctab.exe is located to the system’s PATH variable in order to run the application globally. </w:t>
@@ -641,15 +991,15 @@
     </w:p>
     <w:p>
       <w:pPr>
-        <w:pStyle w:val="TextBody"/>
+        <w:pStyle w:val="Heading3"/>
         <w:rPr/>
       </w:pPr>
       <w:r>
         <w:rPr>
           <w:rStyle w:val="InternetLink"/>
-          <w:b/>
-          <w:bCs/>
-          <w:color w:val="auto"/>
+          <w:b w:val="false"/>
+          <w:bCs w:val="false"/>
+          <w:color w:val="00000A"/>
           <w:u w:val="none"/>
         </w:rPr>
         <w:t>Usage</w:t>
@@ -662,11 +1012,7 @@
       </w:pPr>
       <w:r>
         <w:rPr/>
-        <w:t xml:space="preserve">For csv data we run </w:t>
-      </w:r>
-      <w:r>
-        <w:rPr/>
-        <w:t>in the command prompt:</w:t>
+        <w:t>In cli mode for csv dataset, we run in the command prompt:</w:t>
       </w:r>
     </w:p>
     <w:p>
@@ -674,45 +1020,11 @@
         <w:pStyle w:val="Codesample"/>
         <w:rPr/>
       </w:pPr>
-      <w:r>
-        <w:rPr/>
-        <w:t xml:space="preserve">qctab --input_csv </w:t>
-      </w:r>
       <w:r>
         <w:rPr>
           <w:i/>
         </w:rPr>
-        <w:t>[dataset csv path]</w:t>
-      </w:r>
-      <w:r>
-        <w:rPr/>
-        <w:t xml:space="preserve"> --meta_csv </w:t>
-      </w:r>
-      <w:r>
-        <w:rPr>
-          <w:i/>
-        </w:rPr>
-        <w:t>[metadata csv path]</w:t>
-      </w:r>
-      <w:r>
-        <w:rPr/>
-        <w:t xml:space="preserve"> --col_val </w:t>
-      </w:r>
-      <w:r>
-        <w:rPr>
-          <w:i/>
-        </w:rPr>
-        <w:t>[metadata column name for variable codes/names]</w:t>
-      </w:r>
-      <w:r>
-        <w:rPr/>
-        <w:t xml:space="preserve"> --col_type </w:t>
-      </w:r>
-      <w:r>
-        <w:rPr>
-          <w:i/>
-        </w:rPr>
-        <w:t>[metadata column name for variable types]</w:t>
+        <w:t>winqc -m csv --input_csv [dataset csv path] --meta_csv [metadata csv path] --col_val [metadata column name for variable codes/names] --col_type [metadata column name for variable types] (--readable) (--pdf)</w:t>
       </w:r>
     </w:p>
     <w:p>
@@ -723,6 +1035,36 @@
       <w:r>
         <w:rPr/>
         <w:t>The arguments are the same with the ones that are described above (python script execution).</w:t>
+      </w:r>
+    </w:p>
+    <w:p>
+      <w:pPr>
+        <w:pStyle w:val="TextBody"/>
+        <w:rPr/>
+      </w:pPr>
+      <w:r>
+        <w:rPr/>
+        <w:t>For DICOM dataset, we run:</w:t>
+      </w:r>
+    </w:p>
+    <w:p>
+      <w:pPr>
+        <w:pStyle w:val="Codesample"/>
+        <w:rPr/>
+      </w:pPr>
+      <w:r>
+        <w:rPr/>
+        <w:t>winqc -m dicom --root_folder [folder with dicoms] –report_xls [path/to/report.xls]</w:t>
+      </w:r>
+    </w:p>
+    <w:p>
+      <w:pPr>
+        <w:pStyle w:val="TextBody"/>
+        <w:rPr/>
+      </w:pPr>
+      <w:r>
+        <w:rPr/>
+        <w:t xml:space="preserve">For gui mode we just execute the winqcgui.exe and follow the steps described in the previous section. </w:t>
       </w:r>
     </w:p>
     <w:p>
@@ -733,13 +1075,13 @@
       </w:pPr>
       <w:r>
         <w:rPr/>
-        <w:t>Notes: This version of qctab.exe is tested in Windows 7 and Windows 10</w:t>
+        <w:t>Notes: This version of winqc.exe and winqcgui.exe is tested in Windows 7 and Windows 10</w:t>
       </w:r>
     </w:p>
     <w:sectPr>
       <w:type w:val="nextPage"/>
       <w:pgSz w:w="12240" w:h="15840"/>
-      <w:pgMar w:left="1440" w:right="1440" w:header="0" w:top="1440" w:footer="0" w:bottom="1440" w:gutter="0"/>
+      <w:pgMar w:left="1440" w:right="1440" w:header="0" w:top="1440" w:footer="0" w:bottom="900" w:gutter="0"/>
       <w:pgNumType w:fmt="decimal"/>
       <w:formProt w:val="false"/>
       <w:textDirection w:val="lrTb"/>
@@ -1165,6 +1507,226 @@
   <w:abstractNum w:abstractNumId="4">
     <w:lvl w:ilvl="0">
       <w:start w:val="1"/>
+      <w:numFmt w:val="decimal"/>
+      <w:lvlText w:val="%1."/>
+      <w:lvlJc w:val="left"/>
+      <w:pPr>
+        <w:tabs>
+          <w:tab w:val="num" w:pos="720"/>
+        </w:tabs>
+        <w:ind w:left="720" w:hanging="360"/>
+      </w:pPr>
+    </w:lvl>
+    <w:lvl w:ilvl="1">
+      <w:start w:val="1"/>
+      <w:numFmt w:val="decimal"/>
+      <w:lvlText w:val="%2."/>
+      <w:lvlJc w:val="left"/>
+      <w:pPr>
+        <w:tabs>
+          <w:tab w:val="num" w:pos="1080"/>
+        </w:tabs>
+        <w:ind w:left="1080" w:hanging="360"/>
+      </w:pPr>
+    </w:lvl>
+    <w:lvl w:ilvl="2">
+      <w:start w:val="1"/>
+      <w:numFmt w:val="decimal"/>
+      <w:lvlText w:val="%3."/>
+      <w:lvlJc w:val="left"/>
+      <w:pPr>
+        <w:tabs>
+          <w:tab w:val="num" w:pos="1440"/>
+        </w:tabs>
+        <w:ind w:left="1440" w:hanging="360"/>
+      </w:pPr>
+    </w:lvl>
+    <w:lvl w:ilvl="3">
+      <w:start w:val="1"/>
+      <w:numFmt w:val="decimal"/>
+      <w:lvlText w:val="%4."/>
+      <w:lvlJc w:val="left"/>
+      <w:pPr>
+        <w:tabs>
+          <w:tab w:val="num" w:pos="1800"/>
+        </w:tabs>
+        <w:ind w:left="1800" w:hanging="360"/>
+      </w:pPr>
+    </w:lvl>
+    <w:lvl w:ilvl="4">
+      <w:start w:val="1"/>
+      <w:numFmt w:val="decimal"/>
+      <w:lvlText w:val="%5."/>
+      <w:lvlJc w:val="left"/>
+      <w:pPr>
+        <w:tabs>
+          <w:tab w:val="num" w:pos="2160"/>
+        </w:tabs>
+        <w:ind w:left="2160" w:hanging="360"/>
+      </w:pPr>
+    </w:lvl>
+    <w:lvl w:ilvl="5">
+      <w:start w:val="1"/>
+      <w:numFmt w:val="decimal"/>
+      <w:lvlText w:val="%6."/>
+      <w:lvlJc w:val="left"/>
+      <w:pPr>
+        <w:tabs>
+          <w:tab w:val="num" w:pos="2520"/>
+        </w:tabs>
+        <w:ind w:left="2520" w:hanging="360"/>
+      </w:pPr>
+    </w:lvl>
+    <w:lvl w:ilvl="6">
+      <w:start w:val="1"/>
+      <w:numFmt w:val="decimal"/>
+      <w:lvlText w:val="%7."/>
+      <w:lvlJc w:val="left"/>
+      <w:pPr>
+        <w:tabs>
+          <w:tab w:val="num" w:pos="2880"/>
+        </w:tabs>
+        <w:ind w:left="2880" w:hanging="360"/>
+      </w:pPr>
+    </w:lvl>
+    <w:lvl w:ilvl="7">
+      <w:start w:val="1"/>
+      <w:numFmt w:val="decimal"/>
+      <w:lvlText w:val="%8."/>
+      <w:lvlJc w:val="left"/>
+      <w:pPr>
+        <w:tabs>
+          <w:tab w:val="num" w:pos="3240"/>
+        </w:tabs>
+        <w:ind w:left="3240" w:hanging="360"/>
+      </w:pPr>
+    </w:lvl>
+    <w:lvl w:ilvl="8">
+      <w:start w:val="1"/>
+      <w:numFmt w:val="decimal"/>
+      <w:lvlText w:val="%9."/>
+      <w:lvlJc w:val="left"/>
+      <w:pPr>
+        <w:tabs>
+          <w:tab w:val="num" w:pos="3600"/>
+        </w:tabs>
+        <w:ind w:left="3600" w:hanging="360"/>
+      </w:pPr>
+    </w:lvl>
+  </w:abstractNum>
+  <w:abstractNum w:abstractNumId="5">
+    <w:lvl w:ilvl="0">
+      <w:start w:val="1"/>
+      <w:numFmt w:val="decimal"/>
+      <w:lvlText w:val="%1."/>
+      <w:lvlJc w:val="left"/>
+      <w:pPr>
+        <w:tabs>
+          <w:tab w:val="num" w:pos="720"/>
+        </w:tabs>
+        <w:ind w:left="720" w:hanging="360"/>
+      </w:pPr>
+    </w:lvl>
+    <w:lvl w:ilvl="1">
+      <w:start w:val="1"/>
+      <w:numFmt w:val="decimal"/>
+      <w:lvlText w:val="%2."/>
+      <w:lvlJc w:val="left"/>
+      <w:pPr>
+        <w:tabs>
+          <w:tab w:val="num" w:pos="1080"/>
+        </w:tabs>
+        <w:ind w:left="1080" w:hanging="360"/>
+      </w:pPr>
+    </w:lvl>
+    <w:lvl w:ilvl="2">
+      <w:start w:val="1"/>
+      <w:numFmt w:val="decimal"/>
+      <w:lvlText w:val="%3."/>
+      <w:lvlJc w:val="left"/>
+      <w:pPr>
+        <w:tabs>
+          <w:tab w:val="num" w:pos="1440"/>
+        </w:tabs>
+        <w:ind w:left="1440" w:hanging="360"/>
+      </w:pPr>
+    </w:lvl>
+    <w:lvl w:ilvl="3">
+      <w:start w:val="1"/>
+      <w:numFmt w:val="decimal"/>
+      <w:lvlText w:val="%4."/>
+      <w:lvlJc w:val="left"/>
+      <w:pPr>
+        <w:tabs>
+          <w:tab w:val="num" w:pos="1800"/>
+        </w:tabs>
+        <w:ind w:left="1800" w:hanging="360"/>
+      </w:pPr>
+    </w:lvl>
+    <w:lvl w:ilvl="4">
+      <w:start w:val="1"/>
+      <w:numFmt w:val="decimal"/>
+      <w:lvlText w:val="%5."/>
+      <w:lvlJc w:val="left"/>
+      <w:pPr>
+        <w:tabs>
+          <w:tab w:val="num" w:pos="2160"/>
+        </w:tabs>
+        <w:ind w:left="2160" w:hanging="360"/>
+      </w:pPr>
+    </w:lvl>
+    <w:lvl w:ilvl="5">
+      <w:start w:val="1"/>
+      <w:numFmt w:val="decimal"/>
+      <w:lvlText w:val="%6."/>
+      <w:lvlJc w:val="left"/>
+      <w:pPr>
+        <w:tabs>
+          <w:tab w:val="num" w:pos="2520"/>
+        </w:tabs>
+        <w:ind w:left="2520" w:hanging="360"/>
+      </w:pPr>
+    </w:lvl>
+    <w:lvl w:ilvl="6">
+      <w:start w:val="1"/>
+      <w:numFmt w:val="decimal"/>
+      <w:lvlText w:val="%7."/>
+      <w:lvlJc w:val="left"/>
+      <w:pPr>
+        <w:tabs>
+          <w:tab w:val="num" w:pos="2880"/>
+        </w:tabs>
+        <w:ind w:left="2880" w:hanging="360"/>
+      </w:pPr>
+    </w:lvl>
+    <w:lvl w:ilvl="7">
+      <w:start w:val="1"/>
+      <w:numFmt w:val="decimal"/>
+      <w:lvlText w:val="%8."/>
+      <w:lvlJc w:val="left"/>
+      <w:pPr>
+        <w:tabs>
+          <w:tab w:val="num" w:pos="3240"/>
+        </w:tabs>
+        <w:ind w:left="3240" w:hanging="360"/>
+      </w:pPr>
+    </w:lvl>
+    <w:lvl w:ilvl="8">
+      <w:start w:val="1"/>
+      <w:numFmt w:val="decimal"/>
+      <w:lvlText w:val="%9."/>
+      <w:lvlJc w:val="left"/>
+      <w:pPr>
+        <w:tabs>
+          <w:tab w:val="num" w:pos="3600"/>
+        </w:tabs>
+        <w:ind w:left="3600" w:hanging="360"/>
+      </w:pPr>
+    </w:lvl>
+  </w:abstractNum>
+  <w:abstractNum w:abstractNumId="6">
+    <w:lvl w:ilvl="0">
+      <w:start w:val="1"/>
       <w:numFmt w:val="none"/>
       <w:suff w:val="nothing"/>
       <w:lvlText w:val=""/>
@@ -1292,6 +1854,12 @@
   </w:num>
   <w:num w:numId="4">
     <w:abstractNumId w:val="4"/>
+  </w:num>
+  <w:num w:numId="5">
+    <w:abstractNumId w:val="5"/>
+  </w:num>
+  <w:num w:numId="6">
+    <w:abstractNumId w:val="6"/>
   </w:num>
 </w:numbering>
 </file>
@@ -2150,6 +2718,767 @@
       <w:rFonts w:cs="Symbol"/>
     </w:rPr>
   </w:style>
+  <w:style w:type="character" w:styleId="ListLabel49">
+    <w:name w:val="ListLabel 49"/>
+    <w:qFormat/>
+    <w:rPr>
+      <w:rFonts w:cs="Symbol"/>
+    </w:rPr>
+  </w:style>
+  <w:style w:type="character" w:styleId="ListLabel50">
+    <w:name w:val="ListLabel 50"/>
+    <w:qFormat/>
+    <w:rPr>
+      <w:rFonts w:cs="Courier New"/>
+    </w:rPr>
+  </w:style>
+  <w:style w:type="character" w:styleId="ListLabel51">
+    <w:name w:val="ListLabel 51"/>
+    <w:qFormat/>
+    <w:rPr>
+      <w:rFonts w:cs="Wingdings"/>
+    </w:rPr>
+  </w:style>
+  <w:style w:type="character" w:styleId="ListLabel52">
+    <w:name w:val="ListLabel 52"/>
+    <w:qFormat/>
+    <w:rPr>
+      <w:rFonts w:cs="Symbol"/>
+    </w:rPr>
+  </w:style>
+  <w:style w:type="character" w:styleId="ListLabel53">
+    <w:name w:val="ListLabel 53"/>
+    <w:qFormat/>
+    <w:rPr>
+      <w:rFonts w:cs="Courier New"/>
+    </w:rPr>
+  </w:style>
+  <w:style w:type="character" w:styleId="ListLabel54">
+    <w:name w:val="ListLabel 54"/>
+    <w:qFormat/>
+    <w:rPr>
+      <w:rFonts w:cs="Wingdings"/>
+    </w:rPr>
+  </w:style>
+  <w:style w:type="character" w:styleId="ListLabel55">
+    <w:name w:val="ListLabel 55"/>
+    <w:qFormat/>
+    <w:rPr>
+      <w:rFonts w:cs="Symbol"/>
+    </w:rPr>
+  </w:style>
+  <w:style w:type="character" w:styleId="ListLabel56">
+    <w:name w:val="ListLabel 56"/>
+    <w:qFormat/>
+    <w:rPr>
+      <w:rFonts w:cs="Courier New"/>
+    </w:rPr>
+  </w:style>
+  <w:style w:type="character" w:styleId="ListLabel57">
+    <w:name w:val="ListLabel 57"/>
+    <w:qFormat/>
+    <w:rPr>
+      <w:rFonts w:cs="Wingdings"/>
+    </w:rPr>
+  </w:style>
+  <w:style w:type="character" w:styleId="ListLabel58">
+    <w:name w:val="ListLabel 58"/>
+    <w:qFormat/>
+    <w:rPr>
+      <w:rFonts w:cs="Symbol"/>
+    </w:rPr>
+  </w:style>
+  <w:style w:type="character" w:styleId="ListLabel59">
+    <w:name w:val="ListLabel 59"/>
+    <w:qFormat/>
+    <w:rPr>
+      <w:rFonts w:cs="Symbol"/>
+    </w:rPr>
+  </w:style>
+  <w:style w:type="character" w:styleId="ListLabel60">
+    <w:name w:val="ListLabel 60"/>
+    <w:qFormat/>
+    <w:rPr>
+      <w:rFonts w:cs="Symbol"/>
+    </w:rPr>
+  </w:style>
+  <w:style w:type="character" w:styleId="ListLabel61">
+    <w:name w:val="ListLabel 61"/>
+    <w:qFormat/>
+    <w:rPr>
+      <w:rFonts w:cs="Symbol"/>
+    </w:rPr>
+  </w:style>
+  <w:style w:type="character" w:styleId="ListLabel62">
+    <w:name w:val="ListLabel 62"/>
+    <w:qFormat/>
+    <w:rPr>
+      <w:rFonts w:cs="Symbol"/>
+    </w:rPr>
+  </w:style>
+  <w:style w:type="character" w:styleId="ListLabel63">
+    <w:name w:val="ListLabel 63"/>
+    <w:qFormat/>
+    <w:rPr>
+      <w:rFonts w:cs="Symbol"/>
+    </w:rPr>
+  </w:style>
+  <w:style w:type="character" w:styleId="ListLabel64">
+    <w:name w:val="ListLabel 64"/>
+    <w:qFormat/>
+    <w:rPr>
+      <w:rFonts w:cs="Symbol"/>
+    </w:rPr>
+  </w:style>
+  <w:style w:type="character" w:styleId="ListLabel65">
+    <w:name w:val="ListLabel 65"/>
+    <w:qFormat/>
+    <w:rPr>
+      <w:rFonts w:cs="Symbol"/>
+    </w:rPr>
+  </w:style>
+  <w:style w:type="character" w:styleId="ListLabel66">
+    <w:name w:val="ListLabel 66"/>
+    <w:qFormat/>
+    <w:rPr>
+      <w:rFonts w:cs="Symbol"/>
+    </w:rPr>
+  </w:style>
+  <w:style w:type="character" w:styleId="ListLabel67">
+    <w:name w:val="ListLabel 67"/>
+    <w:qFormat/>
+    <w:rPr>
+      <w:rFonts w:cs="Symbol"/>
+    </w:rPr>
+  </w:style>
+  <w:style w:type="character" w:styleId="ListLabel68">
+    <w:name w:val="ListLabel 68"/>
+    <w:qFormat/>
+    <w:rPr>
+      <w:rFonts w:cs="Symbol"/>
+    </w:rPr>
+  </w:style>
+  <w:style w:type="character" w:styleId="ListLabel69">
+    <w:name w:val="ListLabel 69"/>
+    <w:qFormat/>
+    <w:rPr>
+      <w:rFonts w:cs="Symbol"/>
+    </w:rPr>
+  </w:style>
+  <w:style w:type="character" w:styleId="ListLabel70">
+    <w:name w:val="ListLabel 70"/>
+    <w:qFormat/>
+    <w:rPr>
+      <w:rFonts w:cs="Symbol"/>
+    </w:rPr>
+  </w:style>
+  <w:style w:type="character" w:styleId="ListLabel71">
+    <w:name w:val="ListLabel 71"/>
+    <w:qFormat/>
+    <w:rPr>
+      <w:rFonts w:cs="Symbol"/>
+    </w:rPr>
+  </w:style>
+  <w:style w:type="character" w:styleId="ListLabel72">
+    <w:name w:val="ListLabel 72"/>
+    <w:qFormat/>
+    <w:rPr>
+      <w:rFonts w:cs="Symbol"/>
+    </w:rPr>
+  </w:style>
+  <w:style w:type="character" w:styleId="ListLabel73">
+    <w:name w:val="ListLabel 73"/>
+    <w:qFormat/>
+    <w:rPr>
+      <w:rFonts w:cs="Symbol"/>
+    </w:rPr>
+  </w:style>
+  <w:style w:type="character" w:styleId="ListLabel74">
+    <w:name w:val="ListLabel 74"/>
+    <w:qFormat/>
+    <w:rPr>
+      <w:rFonts w:cs="Symbol"/>
+    </w:rPr>
+  </w:style>
+  <w:style w:type="character" w:styleId="ListLabel75">
+    <w:name w:val="ListLabel 75"/>
+    <w:qFormat/>
+    <w:rPr>
+      <w:rFonts w:cs="Symbol"/>
+    </w:rPr>
+  </w:style>
+  <w:style w:type="character" w:styleId="ListLabel76">
+    <w:name w:val="ListLabel 76"/>
+    <w:qFormat/>
+    <w:rPr>
+      <w:rFonts w:cs="Symbol"/>
+    </w:rPr>
+  </w:style>
+  <w:style w:type="character" w:styleId="ListLabel77">
+    <w:name w:val="ListLabel 77"/>
+    <w:qFormat/>
+    <w:rPr>
+      <w:rFonts w:cs="Courier New"/>
+    </w:rPr>
+  </w:style>
+  <w:style w:type="character" w:styleId="ListLabel78">
+    <w:name w:val="ListLabel 78"/>
+    <w:qFormat/>
+    <w:rPr>
+      <w:rFonts w:cs="Wingdings"/>
+    </w:rPr>
+  </w:style>
+  <w:style w:type="character" w:styleId="ListLabel79">
+    <w:name w:val="ListLabel 79"/>
+    <w:qFormat/>
+    <w:rPr>
+      <w:rFonts w:cs="Symbol"/>
+    </w:rPr>
+  </w:style>
+  <w:style w:type="character" w:styleId="ListLabel80">
+    <w:name w:val="ListLabel 80"/>
+    <w:qFormat/>
+    <w:rPr>
+      <w:rFonts w:cs="Courier New"/>
+    </w:rPr>
+  </w:style>
+  <w:style w:type="character" w:styleId="ListLabel81">
+    <w:name w:val="ListLabel 81"/>
+    <w:qFormat/>
+    <w:rPr>
+      <w:rFonts w:cs="Wingdings"/>
+    </w:rPr>
+  </w:style>
+  <w:style w:type="character" w:styleId="ListLabel82">
+    <w:name w:val="ListLabel 82"/>
+    <w:qFormat/>
+    <w:rPr>
+      <w:rFonts w:cs="Symbol"/>
+    </w:rPr>
+  </w:style>
+  <w:style w:type="character" w:styleId="ListLabel83">
+    <w:name w:val="ListLabel 83"/>
+    <w:qFormat/>
+    <w:rPr>
+      <w:rFonts w:cs="Courier New"/>
+    </w:rPr>
+  </w:style>
+  <w:style w:type="character" w:styleId="ListLabel84">
+    <w:name w:val="ListLabel 84"/>
+    <w:qFormat/>
+    <w:rPr>
+      <w:rFonts w:cs="Wingdings"/>
+    </w:rPr>
+  </w:style>
+  <w:style w:type="character" w:styleId="ListLabel85">
+    <w:name w:val="ListLabel 85"/>
+    <w:qFormat/>
+    <w:rPr>
+      <w:rFonts w:cs="Symbol"/>
+    </w:rPr>
+  </w:style>
+  <w:style w:type="character" w:styleId="ListLabel86">
+    <w:name w:val="ListLabel 86"/>
+    <w:qFormat/>
+    <w:rPr>
+      <w:rFonts w:cs="Symbol"/>
+    </w:rPr>
+  </w:style>
+  <w:style w:type="character" w:styleId="ListLabel87">
+    <w:name w:val="ListLabel 87"/>
+    <w:qFormat/>
+    <w:rPr>
+      <w:rFonts w:cs="Symbol"/>
+    </w:rPr>
+  </w:style>
+  <w:style w:type="character" w:styleId="ListLabel88">
+    <w:name w:val="ListLabel 88"/>
+    <w:qFormat/>
+    <w:rPr>
+      <w:rFonts w:cs="Symbol"/>
+    </w:rPr>
+  </w:style>
+  <w:style w:type="character" w:styleId="ListLabel89">
+    <w:name w:val="ListLabel 89"/>
+    <w:qFormat/>
+    <w:rPr>
+      <w:rFonts w:cs="Symbol"/>
+    </w:rPr>
+  </w:style>
+  <w:style w:type="character" w:styleId="ListLabel90">
+    <w:name w:val="ListLabel 90"/>
+    <w:qFormat/>
+    <w:rPr>
+      <w:rFonts w:cs="Symbol"/>
+    </w:rPr>
+  </w:style>
+  <w:style w:type="character" w:styleId="ListLabel91">
+    <w:name w:val="ListLabel 91"/>
+    <w:qFormat/>
+    <w:rPr>
+      <w:rFonts w:cs="Symbol"/>
+    </w:rPr>
+  </w:style>
+  <w:style w:type="character" w:styleId="ListLabel92">
+    <w:name w:val="ListLabel 92"/>
+    <w:qFormat/>
+    <w:rPr>
+      <w:rFonts w:cs="Symbol"/>
+    </w:rPr>
+  </w:style>
+  <w:style w:type="character" w:styleId="ListLabel93">
+    <w:name w:val="ListLabel 93"/>
+    <w:qFormat/>
+    <w:rPr>
+      <w:rFonts w:cs="Symbol"/>
+    </w:rPr>
+  </w:style>
+  <w:style w:type="character" w:styleId="ListLabel94">
+    <w:name w:val="ListLabel 94"/>
+    <w:qFormat/>
+    <w:rPr>
+      <w:rFonts w:cs="Symbol"/>
+    </w:rPr>
+  </w:style>
+  <w:style w:type="character" w:styleId="ListLabel95">
+    <w:name w:val="ListLabel 95"/>
+    <w:qFormat/>
+    <w:rPr>
+      <w:rFonts w:cs="Symbol"/>
+    </w:rPr>
+  </w:style>
+  <w:style w:type="character" w:styleId="ListLabel96">
+    <w:name w:val="ListLabel 96"/>
+    <w:qFormat/>
+    <w:rPr>
+      <w:rFonts w:cs="Symbol"/>
+    </w:rPr>
+  </w:style>
+  <w:style w:type="character" w:styleId="ListLabel97">
+    <w:name w:val="ListLabel 97"/>
+    <w:qFormat/>
+    <w:rPr>
+      <w:rFonts w:cs="Symbol"/>
+    </w:rPr>
+  </w:style>
+  <w:style w:type="character" w:styleId="ListLabel98">
+    <w:name w:val="ListLabel 98"/>
+    <w:qFormat/>
+    <w:rPr>
+      <w:rFonts w:cs="Symbol"/>
+    </w:rPr>
+  </w:style>
+  <w:style w:type="character" w:styleId="ListLabel99">
+    <w:name w:val="ListLabel 99"/>
+    <w:qFormat/>
+    <w:rPr>
+      <w:rFonts w:cs="Symbol"/>
+    </w:rPr>
+  </w:style>
+  <w:style w:type="character" w:styleId="ListLabel100">
+    <w:name w:val="ListLabel 100"/>
+    <w:qFormat/>
+    <w:rPr>
+      <w:rFonts w:cs="Symbol"/>
+    </w:rPr>
+  </w:style>
+  <w:style w:type="character" w:styleId="ListLabel101">
+    <w:name w:val="ListLabel 101"/>
+    <w:qFormat/>
+    <w:rPr>
+      <w:rFonts w:cs="Symbol"/>
+    </w:rPr>
+  </w:style>
+  <w:style w:type="character" w:styleId="ListLabel102">
+    <w:name w:val="ListLabel 102"/>
+    <w:qFormat/>
+    <w:rPr>
+      <w:rFonts w:cs="Symbol"/>
+    </w:rPr>
+  </w:style>
+  <w:style w:type="character" w:styleId="NumberingSymbols">
+    <w:name w:val="Numbering Symbols"/>
+    <w:qFormat/>
+    <w:rPr/>
+  </w:style>
+  <w:style w:type="character" w:styleId="ListLabel103">
+    <w:name w:val="ListLabel 103"/>
+    <w:qFormat/>
+    <w:rPr>
+      <w:rFonts w:cs="Symbol"/>
+    </w:rPr>
+  </w:style>
+  <w:style w:type="character" w:styleId="ListLabel104">
+    <w:name w:val="ListLabel 104"/>
+    <w:qFormat/>
+    <w:rPr>
+      <w:rFonts w:cs="Courier New"/>
+    </w:rPr>
+  </w:style>
+  <w:style w:type="character" w:styleId="ListLabel105">
+    <w:name w:val="ListLabel 105"/>
+    <w:qFormat/>
+    <w:rPr>
+      <w:rFonts w:cs="Wingdings"/>
+    </w:rPr>
+  </w:style>
+  <w:style w:type="character" w:styleId="ListLabel106">
+    <w:name w:val="ListLabel 106"/>
+    <w:qFormat/>
+    <w:rPr>
+      <w:rFonts w:cs="Symbol"/>
+    </w:rPr>
+  </w:style>
+  <w:style w:type="character" w:styleId="ListLabel107">
+    <w:name w:val="ListLabel 107"/>
+    <w:qFormat/>
+    <w:rPr>
+      <w:rFonts w:cs="Courier New"/>
+    </w:rPr>
+  </w:style>
+  <w:style w:type="character" w:styleId="ListLabel108">
+    <w:name w:val="ListLabel 108"/>
+    <w:qFormat/>
+    <w:rPr>
+      <w:rFonts w:cs="Wingdings"/>
+    </w:rPr>
+  </w:style>
+  <w:style w:type="character" w:styleId="ListLabel109">
+    <w:name w:val="ListLabel 109"/>
+    <w:qFormat/>
+    <w:rPr>
+      <w:rFonts w:cs="Symbol"/>
+    </w:rPr>
+  </w:style>
+  <w:style w:type="character" w:styleId="ListLabel110">
+    <w:name w:val="ListLabel 110"/>
+    <w:qFormat/>
+    <w:rPr>
+      <w:rFonts w:cs="Courier New"/>
+    </w:rPr>
+  </w:style>
+  <w:style w:type="character" w:styleId="ListLabel111">
+    <w:name w:val="ListLabel 111"/>
+    <w:qFormat/>
+    <w:rPr>
+      <w:rFonts w:cs="Wingdings"/>
+    </w:rPr>
+  </w:style>
+  <w:style w:type="character" w:styleId="ListLabel112">
+    <w:name w:val="ListLabel 112"/>
+    <w:qFormat/>
+    <w:rPr>
+      <w:rFonts w:cs="Symbol"/>
+    </w:rPr>
+  </w:style>
+  <w:style w:type="character" w:styleId="ListLabel113">
+    <w:name w:val="ListLabel 113"/>
+    <w:qFormat/>
+    <w:rPr>
+      <w:rFonts w:cs="Symbol"/>
+    </w:rPr>
+  </w:style>
+  <w:style w:type="character" w:styleId="ListLabel114">
+    <w:name w:val="ListLabel 114"/>
+    <w:qFormat/>
+    <w:rPr>
+      <w:rFonts w:cs="Symbol"/>
+    </w:rPr>
+  </w:style>
+  <w:style w:type="character" w:styleId="ListLabel115">
+    <w:name w:val="ListLabel 115"/>
+    <w:qFormat/>
+    <w:rPr>
+      <w:rFonts w:cs="Symbol"/>
+    </w:rPr>
+  </w:style>
+  <w:style w:type="character" w:styleId="ListLabel116">
+    <w:name w:val="ListLabel 116"/>
+    <w:qFormat/>
+    <w:rPr>
+      <w:rFonts w:cs="Symbol"/>
+    </w:rPr>
+  </w:style>
+  <w:style w:type="character" w:styleId="ListLabel117">
+    <w:name w:val="ListLabel 117"/>
+    <w:qFormat/>
+    <w:rPr>
+      <w:rFonts w:cs="Symbol"/>
+    </w:rPr>
+  </w:style>
+  <w:style w:type="character" w:styleId="ListLabel118">
+    <w:name w:val="ListLabel 118"/>
+    <w:qFormat/>
+    <w:rPr>
+      <w:rFonts w:cs="Symbol"/>
+    </w:rPr>
+  </w:style>
+  <w:style w:type="character" w:styleId="ListLabel119">
+    <w:name w:val="ListLabel 119"/>
+    <w:qFormat/>
+    <w:rPr>
+      <w:rFonts w:cs="Symbol"/>
+    </w:rPr>
+  </w:style>
+  <w:style w:type="character" w:styleId="ListLabel120">
+    <w:name w:val="ListLabel 120"/>
+    <w:qFormat/>
+    <w:rPr>
+      <w:rFonts w:cs="Symbol"/>
+    </w:rPr>
+  </w:style>
+  <w:style w:type="character" w:styleId="ListLabel121">
+    <w:name w:val="ListLabel 121"/>
+    <w:qFormat/>
+    <w:rPr>
+      <w:rFonts w:cs="Symbol"/>
+    </w:rPr>
+  </w:style>
+  <w:style w:type="character" w:styleId="ListLabel122">
+    <w:name w:val="ListLabel 122"/>
+    <w:qFormat/>
+    <w:rPr>
+      <w:rFonts w:cs="Symbol"/>
+    </w:rPr>
+  </w:style>
+  <w:style w:type="character" w:styleId="ListLabel123">
+    <w:name w:val="ListLabel 123"/>
+    <w:qFormat/>
+    <w:rPr>
+      <w:rFonts w:cs="Symbol"/>
+    </w:rPr>
+  </w:style>
+  <w:style w:type="character" w:styleId="ListLabel124">
+    <w:name w:val="ListLabel 124"/>
+    <w:qFormat/>
+    <w:rPr>
+      <w:rFonts w:cs="Symbol"/>
+    </w:rPr>
+  </w:style>
+  <w:style w:type="character" w:styleId="ListLabel125">
+    <w:name w:val="ListLabel 125"/>
+    <w:qFormat/>
+    <w:rPr>
+      <w:rFonts w:cs="Symbol"/>
+    </w:rPr>
+  </w:style>
+  <w:style w:type="character" w:styleId="ListLabel126">
+    <w:name w:val="ListLabel 126"/>
+    <w:qFormat/>
+    <w:rPr>
+      <w:rFonts w:cs="Symbol"/>
+    </w:rPr>
+  </w:style>
+  <w:style w:type="character" w:styleId="ListLabel127">
+    <w:name w:val="ListLabel 127"/>
+    <w:qFormat/>
+    <w:rPr>
+      <w:rFonts w:cs="Symbol"/>
+    </w:rPr>
+  </w:style>
+  <w:style w:type="character" w:styleId="ListLabel128">
+    <w:name w:val="ListLabel 128"/>
+    <w:qFormat/>
+    <w:rPr>
+      <w:rFonts w:cs="Symbol"/>
+    </w:rPr>
+  </w:style>
+  <w:style w:type="character" w:styleId="ListLabel129">
+    <w:name w:val="ListLabel 129"/>
+    <w:qFormat/>
+    <w:rPr>
+      <w:rFonts w:cs="Symbol"/>
+    </w:rPr>
+  </w:style>
+  <w:style w:type="character" w:styleId="ListLabel130">
+    <w:name w:val="ListLabel 130"/>
+    <w:qFormat/>
+    <w:rPr>
+      <w:rFonts w:cs="Symbol"/>
+    </w:rPr>
+  </w:style>
+  <w:style w:type="character" w:styleId="ListLabel131">
+    <w:name w:val="ListLabel 131"/>
+    <w:qFormat/>
+    <w:rPr>
+      <w:rFonts w:cs="Courier New"/>
+    </w:rPr>
+  </w:style>
+  <w:style w:type="character" w:styleId="ListLabel132">
+    <w:name w:val="ListLabel 132"/>
+    <w:qFormat/>
+    <w:rPr>
+      <w:rFonts w:cs="Wingdings"/>
+    </w:rPr>
+  </w:style>
+  <w:style w:type="character" w:styleId="ListLabel133">
+    <w:name w:val="ListLabel 133"/>
+    <w:qFormat/>
+    <w:rPr>
+      <w:rFonts w:cs="Symbol"/>
+    </w:rPr>
+  </w:style>
+  <w:style w:type="character" w:styleId="ListLabel134">
+    <w:name w:val="ListLabel 134"/>
+    <w:qFormat/>
+    <w:rPr>
+      <w:rFonts w:cs="Courier New"/>
+    </w:rPr>
+  </w:style>
+  <w:style w:type="character" w:styleId="ListLabel135">
+    <w:name w:val="ListLabel 135"/>
+    <w:qFormat/>
+    <w:rPr>
+      <w:rFonts w:cs="Wingdings"/>
+    </w:rPr>
+  </w:style>
+  <w:style w:type="character" w:styleId="ListLabel136">
+    <w:name w:val="ListLabel 136"/>
+    <w:qFormat/>
+    <w:rPr>
+      <w:rFonts w:cs="Symbol"/>
+    </w:rPr>
+  </w:style>
+  <w:style w:type="character" w:styleId="ListLabel137">
+    <w:name w:val="ListLabel 137"/>
+    <w:qFormat/>
+    <w:rPr>
+      <w:rFonts w:cs="Courier New"/>
+    </w:rPr>
+  </w:style>
+  <w:style w:type="character" w:styleId="ListLabel138">
+    <w:name w:val="ListLabel 138"/>
+    <w:qFormat/>
+    <w:rPr>
+      <w:rFonts w:cs="Wingdings"/>
+    </w:rPr>
+  </w:style>
+  <w:style w:type="character" w:styleId="ListLabel139">
+    <w:name w:val="ListLabel 139"/>
+    <w:qFormat/>
+    <w:rPr>
+      <w:rFonts w:cs="Symbol"/>
+    </w:rPr>
+  </w:style>
+  <w:style w:type="character" w:styleId="ListLabel140">
+    <w:name w:val="ListLabel 140"/>
+    <w:qFormat/>
+    <w:rPr>
+      <w:rFonts w:cs="Symbol"/>
+    </w:rPr>
+  </w:style>
+  <w:style w:type="character" w:styleId="ListLabel141">
+    <w:name w:val="ListLabel 141"/>
+    <w:qFormat/>
+    <w:rPr>
+      <w:rFonts w:cs="Symbol"/>
+    </w:rPr>
+  </w:style>
+  <w:style w:type="character" w:styleId="ListLabel142">
+    <w:name w:val="ListLabel 142"/>
+    <w:qFormat/>
+    <w:rPr>
+      <w:rFonts w:cs="Symbol"/>
+    </w:rPr>
+  </w:style>
+  <w:style w:type="character" w:styleId="ListLabel143">
+    <w:name w:val="ListLabel 143"/>
+    <w:qFormat/>
+    <w:rPr>
+      <w:rFonts w:cs="Symbol"/>
+    </w:rPr>
+  </w:style>
+  <w:style w:type="character" w:styleId="ListLabel144">
+    <w:name w:val="ListLabel 144"/>
+    <w:qFormat/>
+    <w:rPr>
+      <w:rFonts w:cs="Symbol"/>
+    </w:rPr>
+  </w:style>
+  <w:style w:type="character" w:styleId="ListLabel145">
+    <w:name w:val="ListLabel 145"/>
+    <w:qFormat/>
+    <w:rPr>
+      <w:rFonts w:cs="Symbol"/>
+    </w:rPr>
+  </w:style>
+  <w:style w:type="character" w:styleId="ListLabel146">
+    <w:name w:val="ListLabel 146"/>
+    <w:qFormat/>
+    <w:rPr>
+      <w:rFonts w:cs="Symbol"/>
+    </w:rPr>
+  </w:style>
+  <w:style w:type="character" w:styleId="ListLabel147">
+    <w:name w:val="ListLabel 147"/>
+    <w:qFormat/>
+    <w:rPr>
+      <w:rFonts w:cs="Symbol"/>
+    </w:rPr>
+  </w:style>
+  <w:style w:type="character" w:styleId="ListLabel148">
+    <w:name w:val="ListLabel 148"/>
+    <w:qFormat/>
+    <w:rPr>
+      <w:rFonts w:cs="Symbol"/>
+    </w:rPr>
+  </w:style>
+  <w:style w:type="character" w:styleId="ListLabel149">
+    <w:name w:val="ListLabel 149"/>
+    <w:qFormat/>
+    <w:rPr>
+      <w:rFonts w:cs="Symbol"/>
+    </w:rPr>
+  </w:style>
+  <w:style w:type="character" w:styleId="ListLabel150">
+    <w:name w:val="ListLabel 150"/>
+    <w:qFormat/>
+    <w:rPr>
+      <w:rFonts w:cs="Symbol"/>
+    </w:rPr>
+  </w:style>
+  <w:style w:type="character" w:styleId="ListLabel151">
+    <w:name w:val="ListLabel 151"/>
+    <w:qFormat/>
+    <w:rPr>
+      <w:rFonts w:cs="Symbol"/>
+    </w:rPr>
+  </w:style>
+  <w:style w:type="character" w:styleId="ListLabel152">
+    <w:name w:val="ListLabel 152"/>
+    <w:qFormat/>
+    <w:rPr>
+      <w:rFonts w:cs="Symbol"/>
+    </w:rPr>
+  </w:style>
+  <w:style w:type="character" w:styleId="ListLabel153">
+    <w:name w:val="ListLabel 153"/>
+    <w:qFormat/>
+    <w:rPr>
+      <w:rFonts w:cs="Symbol"/>
+    </w:rPr>
+  </w:style>
+  <w:style w:type="character" w:styleId="ListLabel154">
+    <w:name w:val="ListLabel 154"/>
+    <w:qFormat/>
+    <w:rPr>
+      <w:rFonts w:cs="Symbol"/>
+    </w:rPr>
+  </w:style>
+  <w:style w:type="character" w:styleId="ListLabel155">
+    <w:name w:val="ListLabel 155"/>
+    <w:qFormat/>
+    <w:rPr>
+      <w:rFonts w:cs="Symbol"/>
+    </w:rPr>
+  </w:style>
+  <w:style w:type="character" w:styleId="ListLabel156">
+    <w:name w:val="ListLabel 156"/>
+    <w:qFormat/>
+    <w:rPr>
+      <w:rFonts w:cs="Symbol"/>
+    </w:rPr>
+  </w:style>
   <w:style w:type="paragraph" w:styleId="Heading">
     <w:name w:val="Heading"/>
     <w:basedOn w:val="Normal"/>
@@ -2240,6 +3569,13 @@
       <w:rFonts w:ascii="FreeSerif" w:hAnsi="FreeSerif"/>
       <w:sz w:val="20"/>
     </w:rPr>
+  </w:style>
+  <w:style w:type="paragraph" w:styleId="PreformattedText">
+    <w:name w:val="Preformatted Text"/>
+    <w:basedOn w:val="Normal"/>
+    <w:qFormat/>
+    <w:pPr/>
+    <w:rPr/>
   </w:style>
   <w:style w:type="numbering" w:styleId="NoList" w:default="1">
     <w:name w:val="No List"/>

</xml_diff>